<commit_message>
pcloud and icedrive changed
</commit_message>
<xml_diff>
--- a/Pest Control Cedar City _ Advice on how to prevent roaches in your home.docx
+++ b/Pest Control Cedar City _ Advice on how to prevent roaches in your home.docx
@@ -273,12 +273,12 @@
           <wp:inline distB="114300" distT="114300" distL="114300" distR="114300">
             <wp:extent cx="5076825" cy="3810000"/>
             <wp:effectExtent b="0" l="0" r="0" t="0"/>
-            <wp:docPr descr="Pest Control Cedar City" id="2" name="image2.png"/>
+            <wp:docPr descr="Pest Control Cedar City" id="2" name="image3.png"/>
             <a:graphic>
               <a:graphicData uri="http://schemas.openxmlformats.org/drawingml/2006/picture">
                 <pic:pic>
                   <pic:nvPicPr>
-                    <pic:cNvPr descr="Pest Control Cedar City" id="0" name="image2.png"/>
+                    <pic:cNvPr descr="Pest Control Cedar City" id="0" name="image3.png"/>
                     <pic:cNvPicPr preferRelativeResize="0"/>
                   </pic:nvPicPr>
                   <pic:blipFill>
@@ -663,12 +663,12 @@
           <wp:inline distB="114300" distT="114300" distL="114300" distR="114300">
             <wp:extent cx="5943600" cy="3340100"/>
             <wp:effectExtent b="0" l="0" r="0" t="0"/>
-            <wp:docPr descr="Pest control cedar city" id="1" name="image3.jpg"/>
+            <wp:docPr descr="Pest control cedar city" id="1" name="image2.jpg"/>
             <a:graphic>
               <a:graphicData uri="http://schemas.openxmlformats.org/drawingml/2006/picture">
                 <pic:pic>
                   <pic:nvPicPr>
-                    <pic:cNvPr descr="Pest control cedar city" id="0" name="image3.jpg"/>
+                    <pic:cNvPr descr="Pest control cedar city" id="0" name="image2.jpg"/>
                     <pic:cNvPicPr preferRelativeResize="0"/>
                   </pic:nvPicPr>
                   <pic:blipFill>
@@ -1132,7 +1132,7 @@
             <w:u w:val="single"/>
             <w:rtl w:val="0"/>
           </w:rPr>
-          <w:t xml:space="preserve">https://icedrive.net/s/jFPAXZWR72gaQRW82AFCWiF6P6kD</w:t>
+          <w:t xml:space="preserve">https://icedrive.net/s/z5fWhg1yAkFw91t2F22AYBgWZXSf</w:t>
         </w:r>
       </w:hyperlink>
       <w:r>
@@ -1148,7 +1148,7 @@
             <w:u w:val="single"/>
             <w:rtl w:val="0"/>
           </w:rPr>
-          <w:t xml:space="preserve">https://u.pcloud.link/publink/show?code=kZP2kGXZbHaraifORwXoDz583DRNoRpHBkNX</w:t>
+          <w:t xml:space="preserve">https://u.pcloud.link/publink/show?code=XZbxkGXZQ8h31M50BIQQSbOAKHdQOmt0iXBV</w:t>
         </w:r>
       </w:hyperlink>
       <w:r>

</xml_diff>

<commit_message>
pcloud and ice cloud link updated
</commit_message>
<xml_diff>
--- a/Pest Control Cedar City _ Advice on how to prevent roaches in your home.docx
+++ b/Pest Control Cedar City _ Advice on how to prevent roaches in your home.docx
@@ -558,12 +558,12 @@
           <wp:inline distB="114300" distT="114300" distL="114300" distR="114300">
             <wp:extent cx="5943600" cy="4940300"/>
             <wp:effectExtent b="0" l="0" r="0" t="0"/>
-            <wp:docPr descr="Pest Control Cedar City" id="3" name="image4.jpg"/>
+            <wp:docPr descr="Pest Control Cedar City" id="3" name="image2.jpg"/>
             <a:graphic>
               <a:graphicData uri="http://schemas.openxmlformats.org/drawingml/2006/picture">
                 <pic:pic>
                   <pic:nvPicPr>
-                    <pic:cNvPr descr="Pest Control Cedar City" id="0" name="image4.jpg"/>
+                    <pic:cNvPr descr="Pest Control Cedar City" id="0" name="image2.jpg"/>
                     <pic:cNvPicPr preferRelativeResize="0"/>
                   </pic:nvPicPr>
                   <pic:blipFill>
@@ -663,12 +663,12 @@
           <wp:inline distB="114300" distT="114300" distL="114300" distR="114300">
             <wp:extent cx="5943600" cy="3340100"/>
             <wp:effectExtent b="0" l="0" r="0" t="0"/>
-            <wp:docPr descr="Pest control cedar city" id="1" name="image2.jpg"/>
+            <wp:docPr descr="Pest control cedar city" id="1" name="image4.jpg"/>
             <a:graphic>
               <a:graphicData uri="http://schemas.openxmlformats.org/drawingml/2006/picture">
                 <pic:pic>
                   <pic:nvPicPr>
-                    <pic:cNvPr descr="Pest control cedar city" id="0" name="image2.jpg"/>
+                    <pic:cNvPr descr="Pest control cedar city" id="0" name="image4.jpg"/>
                     <pic:cNvPicPr preferRelativeResize="0"/>
                   </pic:nvPicPr>
                   <pic:blipFill>
@@ -1132,7 +1132,7 @@
             <w:u w:val="single"/>
             <w:rtl w:val="0"/>
           </w:rPr>
-          <w:t xml:space="preserve">https://icedrive.net/s/z5fWhg1yAkFw91t2F22AYBgWZXSf</w:t>
+          <w:t xml:space="preserve">https://icedrive.net/s/u7tSGjAzDa7NfPv1FjZ5wXb59j3z</w:t>
         </w:r>
       </w:hyperlink>
       <w:r>

</xml_diff>